<commit_message>
add jar command desc
</commit_message>
<xml_diff>
--- a/src/main/java/day12_package/java包.docx
+++ b/src/main/java/day12_package/java包.docx
@@ -1,6 +1,6 @@
 
 <file path=word/document.xml><?xml version="1.0" encoding="utf-8"?>
-<w:document xmlns:wpc="http://schemas.microsoft.com/office/word/2010/wordprocessingCanvas" xmlns:cx="http://schemas.microsoft.com/office/drawing/2014/chartex" xmlns:cx1="http://schemas.microsoft.com/office/drawing/2015/9/8/chartex" xmlns:cx2="http://schemas.microsoft.com/office/drawing/2015/10/21/chartex" xmlns:cx3="http://schemas.microsoft.com/office/drawing/2016/5/9/chartex" xmlns:cx4="http://schemas.microsoft.com/office/drawing/2016/5/10/chartex" xmlns:cx5="http://schemas.microsoft.com/office/drawing/2016/5/11/chartex" xmlns:cx6="http://schemas.microsoft.com/office/drawing/2016/5/12/chartex" xmlns:cx7="http://schemas.microsoft.com/office/drawing/2016/5/13/chartex" xmlns:cx8="http://schemas.microsoft.com/office/drawing/2016/5/14/chartex" xmlns:mc="http://schemas.openxmlformats.org/markup-compatibility/2006" xmlns:aink="http://schemas.microsoft.com/office/drawing/2016/ink" xmlns:am3d="http://schemas.microsoft.com/office/drawing/2017/model3d" xmlns:o="urn:schemas-microsoft-com:office:office" xmlns:r="http://schemas.openxmlformats.org/officeDocument/2006/relationships" xmlns:m="http://schemas.openxmlformats.org/officeDocument/2006/math" xmlns:v="urn:schemas-microsoft-com:vml" xmlns:wp14="http://schemas.microsoft.com/office/word/2010/wordprocessingDrawing" xmlns:wp="http://schemas.openxmlformats.org/drawingml/2006/wordprocessingDrawing" xmlns:w10="urn:schemas-microsoft-com:office:word" xmlns:w="http://schemas.openxmlformats.org/wordprocessingml/2006/main" xmlns:w14="http://schemas.microsoft.com/office/word/2010/wordml" xmlns:w15="http://schemas.microsoft.com/office/word/2012/wordml" xmlns:w16cex="http://schemas.microsoft.com/office/word/2018/wordml/cex" xmlns:w16cid="http://schemas.microsoft.com/office/word/2016/wordml/cid" xmlns:w16="http://schemas.microsoft.com/office/word/2018/wordml" xmlns:w16se="http://schemas.microsoft.com/office/word/2015/wordml/symex" xmlns:wpg="http://schemas.microsoft.com/office/word/2010/wordprocessingGroup" xmlns:wpi="http://schemas.microsoft.com/office/word/2010/wordprocessingInk" xmlns:wne="http://schemas.microsoft.com/office/word/2006/wordml" xmlns:wps="http://schemas.microsoft.com/office/word/2010/wordprocessingShape" mc:Ignorable="w14 w15 w16se w16cid w16 w16cex wp14">
+<w:document xmlns:wpc="http://schemas.microsoft.com/office/word/2010/wordprocessingCanvas" xmlns:cx="http://schemas.microsoft.com/office/drawing/2014/chartex" xmlns:cx1="http://schemas.microsoft.com/office/drawing/2015/9/8/chartex" xmlns:cx2="http://schemas.microsoft.com/office/drawing/2015/10/21/chartex" xmlns:cx3="http://schemas.microsoft.com/office/drawing/2016/5/9/chartex" xmlns:cx4="http://schemas.microsoft.com/office/drawing/2016/5/10/chartex" xmlns:cx5="http://schemas.microsoft.com/office/drawing/2016/5/11/chartex" xmlns:cx6="http://schemas.microsoft.com/office/drawing/2016/5/12/chartex" xmlns:cx7="http://schemas.microsoft.com/office/drawing/2016/5/13/chartex" xmlns:cx8="http://schemas.microsoft.com/office/drawing/2016/5/14/chartex" xmlns:mc="http://schemas.openxmlformats.org/markup-compatibility/2006" xmlns:aink="http://schemas.microsoft.com/office/drawing/2016/ink" xmlns:am3d="http://schemas.microsoft.com/office/drawing/2017/model3d" xmlns:o="urn:schemas-microsoft-com:office:office" xmlns:r="http://schemas.openxmlformats.org/officeDocument/2006/relationships" xmlns:m="http://schemas.openxmlformats.org/officeDocument/2006/math" xmlns:v="urn:schemas-microsoft-com:vml" xmlns:wp14="http://schemas.microsoft.com/office/word/2010/wordprocessingDrawing" xmlns:wp="http://schemas.openxmlformats.org/drawingml/2006/wordprocessingDrawing" xmlns:w10="urn:schemas-microsoft-com:office:word" xmlns:w="http://schemas.openxmlformats.org/wordprocessingml/2006/main" xmlns:w14="http://schemas.microsoft.com/office/word/2010/wordml" xmlns:w15="http://schemas.microsoft.com/office/word/2012/wordml" xmlns:w16cex="http://schemas.microsoft.com/office/word/2018/wordml/cex" xmlns:w16cid="http://schemas.microsoft.com/office/word/2016/wordml/cid" xmlns:w16="http://schemas.microsoft.com/office/word/2018/wordml" xmlns:w16sdtdh="http://schemas.microsoft.com/office/word/2020/wordml/sdtdatahash" xmlns:w16se="http://schemas.microsoft.com/office/word/2015/wordml/symex" xmlns:wpg="http://schemas.microsoft.com/office/word/2010/wordprocessingGroup" xmlns:wpi="http://schemas.microsoft.com/office/word/2010/wordprocessingInk" xmlns:wne="http://schemas.microsoft.com/office/word/2006/wordml" xmlns:wps="http://schemas.microsoft.com/office/word/2010/wordprocessingShape" mc:Ignorable="w14 w15 w16se w16cid w16 w16cex w16sdtdh wp14">
   <w:body>
     <w:p>
       <w:pPr>
@@ -578,9 +578,6 @@
     <w:p>
       <w:pPr>
         <w:spacing w:after="0"/>
-        <w:rPr>
-          <w:rFonts w:hint="eastAsia"/>
-        </w:rPr>
       </w:pPr>
     </w:p>
     <w:p>
@@ -619,19 +616,11 @@
         </w:numPr>
         <w:spacing w:after="0"/>
       </w:pPr>
-      <w:proofErr w:type="gramStart"/>
-      <w:r>
-        <w:rPr>
-          <w:rFonts w:hint="eastAsia"/>
-        </w:rPr>
-        <w:t>给类提供</w:t>
-      </w:r>
-      <w:proofErr w:type="gramEnd"/>
-      <w:r>
-        <w:rPr>
-          <w:rFonts w:hint="eastAsia"/>
-        </w:rPr>
-        <w:t>多层命名空间：这种用法是比如我有两个</w:t>
+      <w:r>
+        <w:rPr>
+          <w:rFonts w:hint="eastAsia"/>
+        </w:rPr>
+        <w:t>给类提供多层命名空间：这种用法是比如我有两个</w:t>
       </w:r>
       <w:r>
         <w:rPr>
@@ -674,19 +663,11 @@
         </w:numPr>
         <w:spacing w:after="0"/>
       </w:pPr>
-      <w:proofErr w:type="gramStart"/>
-      <w:r>
-        <w:rPr>
-          <w:rFonts w:hint="eastAsia"/>
-        </w:rPr>
-        <w:t>包必须</w:t>
-      </w:r>
-      <w:proofErr w:type="gramEnd"/>
-      <w:r>
-        <w:rPr>
-          <w:rFonts w:hint="eastAsia"/>
-        </w:rPr>
-        <w:t>定义在代码的第一行：</w:t>
+      <w:r>
+        <w:rPr>
+          <w:rFonts w:hint="eastAsia"/>
+        </w:rPr>
+        <w:t>包必须定义在代码的第一行：</w:t>
       </w:r>
       <w:r>
         <w:rPr>
@@ -788,36 +769,11 @@
       <w:bookmarkEnd w:id="1"/>
     </w:p>
     <w:p>
-      <w:pPr>
-        <w:rPr>
-          <w:rFonts w:hint="eastAsia"/>
-        </w:rPr>
-      </w:pPr>
-      <w:r>
-        <w:rPr>
-          <w:rFonts w:hint="eastAsia"/>
-        </w:rPr>
-        <w:t>不同的</w:t>
-      </w:r>
-      <w:proofErr w:type="gramStart"/>
-      <w:r>
-        <w:rPr>
-          <w:rFonts w:hint="eastAsia"/>
-        </w:rPr>
-        <w:t>包之间</w:t>
-      </w:r>
-      <w:proofErr w:type="gramEnd"/>
-      <w:r>
-        <w:rPr>
-          <w:rFonts w:hint="eastAsia"/>
-        </w:rPr>
-        <w:t>可以进行访问，</w:t>
-      </w:r>
-      <w:r>
-        <w:rPr>
-          <w:rFonts w:hint="eastAsia"/>
-        </w:rPr>
-        <w:t>但是可能会遇到一些问题，那么我们来用一个例子试一下，注意，这个例子不借助任何</w:t>
+      <w:r>
+        <w:rPr>
+          <w:rFonts w:hint="eastAsia"/>
+        </w:rPr>
+        <w:t>不同的包之间可以进行访问，但是可能会遇到一些问题，那么我们来用一个例子试一下，注意，这个例子不借助任何</w:t>
       </w:r>
       <w:r>
         <w:rPr>
@@ -976,9 +932,6 @@
           <w:ilvl w:val="0"/>
           <w:numId w:val="8"/>
         </w:numPr>
-        <w:rPr>
-          <w:rFonts w:hint="eastAsia"/>
-        </w:rPr>
       </w:pPr>
       <w:r>
         <w:rPr>
@@ -1079,9 +1032,12 @@
       </w:r>
       <w:proofErr w:type="spellStart"/>
       <w:r>
-        <w:t>packa;</w:t>
-      </w:r>
-      <w:proofErr w:type="spellEnd"/>
+        <w:t>packa</w:t>
+      </w:r>
+      <w:proofErr w:type="spellEnd"/>
+      <w:r>
+        <w:t>;</w:t>
+      </w:r>
     </w:p>
     <w:p>
       <w:pPr>
@@ -1353,87 +1309,78 @@
         <w:rPr>
           <w:color w:val="FF0000"/>
         </w:rPr>
-        <w:t>= C</w:t>
-      </w:r>
-      <w:r>
-        <w:rPr>
+        <w:t>= C:\</w:t>
+      </w:r>
+      <w:r>
+        <w:rPr>
+          <w:rFonts w:hint="eastAsia"/>
           <w:color w:val="FF0000"/>
         </w:rPr>
-        <w:t>:\</w:t>
-      </w:r>
-      <w:r>
-        <w:rPr>
-          <w:rFonts w:hint="eastAsia"/>
+        <w:t>javaapp</w:t>
+      </w:r>
+    </w:p>
+    <w:p>
+      <w:pPr>
+        <w:ind w:firstLine="720"/>
+        <w:rPr>
           <w:color w:val="FF0000"/>
         </w:rPr>
-        <w:t>javaapp</w:t>
+      </w:pPr>
+      <w:r>
+        <w:rPr>
+          <w:rFonts w:hint="eastAsia"/>
+        </w:rPr>
+        <w:t>然后重复刚刚的编译命令就成功了：</w:t>
+      </w:r>
+      <w:proofErr w:type="spellStart"/>
+      <w:r>
+        <w:rPr>
+          <w:rFonts w:hint="eastAsia"/>
+          <w:color w:val="FF0000"/>
+        </w:rPr>
+        <w:t>j</w:t>
+      </w:r>
+      <w:r>
+        <w:rPr>
+          <w:color w:val="FF0000"/>
+        </w:rPr>
+        <w:t>avac</w:t>
+      </w:r>
+      <w:proofErr w:type="spellEnd"/>
+      <w:r>
+        <w:rPr>
+          <w:color w:val="FF0000"/>
+        </w:rPr>
+        <w:t xml:space="preserve"> -d </w:t>
+      </w:r>
+      <w:r>
+        <w:rPr>
+          <w:color w:val="FF0000"/>
+        </w:rPr>
+        <w:t>C</w:t>
+      </w:r>
+      <w:r>
+        <w:rPr>
+          <w:color w:val="FF0000"/>
+        </w:rPr>
+        <w:t>:</w:t>
+      </w:r>
+      <w:r>
+        <w:rPr>
+          <w:color w:val="FF0000"/>
+        </w:rPr>
+        <w:t>\</w:t>
+      </w:r>
+      <w:r>
+        <w:rPr>
+          <w:color w:val="FF0000"/>
+        </w:rPr>
+        <w:t>javaapp DemoA.java</w:t>
       </w:r>
     </w:p>
     <w:p>
       <w:pPr>
         <w:ind w:firstLine="720"/>
-        <w:rPr>
-          <w:color w:val="FF0000"/>
-        </w:rPr>
-      </w:pPr>
-      <w:r>
-        <w:rPr>
-          <w:rFonts w:hint="eastAsia"/>
-        </w:rPr>
-        <w:t>然后重复刚刚的编译命令就成功了：</w:t>
-      </w:r>
-      <w:proofErr w:type="spellStart"/>
-      <w:r>
-        <w:rPr>
-          <w:rFonts w:hint="eastAsia"/>
-          <w:color w:val="FF0000"/>
-        </w:rPr>
-        <w:t>j</w:t>
-      </w:r>
-      <w:r>
-        <w:rPr>
-          <w:color w:val="FF0000"/>
-        </w:rPr>
-        <w:t>avac</w:t>
-      </w:r>
-      <w:proofErr w:type="spellEnd"/>
-      <w:r>
-        <w:rPr>
-          <w:color w:val="FF0000"/>
-        </w:rPr>
-        <w:t xml:space="preserve"> -d </w:t>
-      </w:r>
-      <w:r>
-        <w:rPr>
-          <w:color w:val="FF0000"/>
-        </w:rPr>
-        <w:t>C</w:t>
-      </w:r>
-      <w:r>
-        <w:rPr>
-          <w:color w:val="FF0000"/>
-        </w:rPr>
-        <w:t>:</w:t>
-      </w:r>
-      <w:r>
-        <w:rPr>
-          <w:color w:val="FF0000"/>
-        </w:rPr>
-        <w:t>\</w:t>
-      </w:r>
-      <w:r>
-        <w:rPr>
-          <w:color w:val="FF0000"/>
-        </w:rPr>
-        <w:t>javaapp DemoA.java</w:t>
-      </w:r>
-    </w:p>
-    <w:p>
-      <w:pPr>
-        <w:ind w:firstLine="720"/>
-        <w:rPr>
-          <w:rFonts w:hint="eastAsia"/>
-        </w:rPr>
       </w:pPr>
       <w:r>
         <w:rPr>
@@ -1595,16 +1542,8 @@
         <w:rPr>
           <w:rFonts w:hint="eastAsia"/>
         </w:rPr>
-        <w:t>我们知道，有了包以后，类名全称</w:t>
-      </w:r>
-      <w:proofErr w:type="gramStart"/>
-      <w:r>
-        <w:rPr>
-          <w:rFonts w:hint="eastAsia"/>
-        </w:rPr>
-        <w:t>是包名</w:t>
-      </w:r>
-      <w:proofErr w:type="gramEnd"/>
+        <w:t>我们知道，有了包以后，类名全称是包名</w:t>
+      </w:r>
       <w:r>
         <w:rPr>
           <w:rFonts w:hint="eastAsia"/>
@@ -1672,9 +1611,17 @@
           <w:sz w:val="20"/>
           <w:szCs w:val="20"/>
         </w:rPr>
-        <w:t>mypack;</w:t>
-      </w:r>
-      <w:proofErr w:type="spellEnd"/>
+        <w:t>mypack</w:t>
+      </w:r>
+      <w:proofErr w:type="spellEnd"/>
+      <w:r>
+        <w:rPr>
+          <w:rFonts w:ascii="Courier New" w:eastAsia="Times New Roman" w:hAnsi="Courier New" w:cs="Courier New"/>
+          <w:sz w:val="20"/>
+          <w:szCs w:val="20"/>
+        </w:rPr>
+        <w:t>;</w:t>
+      </w:r>
     </w:p>
     <w:p>
       <w:pPr>
@@ -1933,9 +1880,6 @@
     <w:p>
       <w:pPr>
         <w:pStyle w:val="ListParagraph"/>
-        <w:rPr>
-          <w:rFonts w:hint="eastAsia"/>
-        </w:rPr>
       </w:pPr>
     </w:p>
     <w:p>
@@ -2017,9 +1961,6 @@
     <w:p>
       <w:pPr>
         <w:pStyle w:val="ListParagraph"/>
-        <w:rPr>
-          <w:rFonts w:hint="eastAsia"/>
-        </w:rPr>
       </w:pPr>
       <w:r>
         <w:rPr>
@@ -2071,9 +2012,6 @@
     <w:p>
       <w:pPr>
         <w:pStyle w:val="ListParagraph"/>
-        <w:rPr>
-          <w:rFonts w:hint="eastAsia"/>
-        </w:rPr>
       </w:pPr>
       <w:r>
         <w:rPr>
@@ -2350,10 +2288,7 @@
         <w:t>public</w:t>
       </w:r>
       <w:r>
-        <w:t xml:space="preserve"> </w:t>
-      </w:r>
-      <w:r>
-        <w:t xml:space="preserve">class </w:t>
+        <w:t xml:space="preserve"> class </w:t>
       </w:r>
       <w:proofErr w:type="spellStart"/>
       <w:r>
@@ -2463,9 +2398,6 @@
     <w:p>
       <w:pPr>
         <w:pStyle w:val="ListParagraph"/>
-        <w:rPr>
-          <w:rFonts w:hint="eastAsia"/>
-        </w:rPr>
       </w:pPr>
       <w:r>
         <w:rPr>
@@ -2618,16 +2550,8 @@
         <w:rPr>
           <w:rFonts w:hint="eastAsia"/>
         </w:rPr>
-        <w:t>，注意有了包以后，运行时类名全称</w:t>
-      </w:r>
-      <w:proofErr w:type="gramStart"/>
-      <w:r>
-        <w:rPr>
-          <w:rFonts w:hint="eastAsia"/>
-        </w:rPr>
-        <w:t>是包名</w:t>
-      </w:r>
-      <w:proofErr w:type="gramEnd"/>
+        <w:t>，注意有了包以后，运行时类名全称是包名</w:t>
+      </w:r>
       <w:r>
         <w:rPr>
           <w:rFonts w:hint="eastAsia"/>
@@ -2675,13 +2599,7 @@
         <w:t>这时就可以在命令行看到打印的信息了。</w:t>
       </w:r>
     </w:p>
-    <w:p>
-      <w:pPr>
-        <w:rPr>
-          <w:rFonts w:hint="eastAsia"/>
-        </w:rPr>
-      </w:pPr>
-    </w:p>
+    <w:p/>
     <w:p>
       <w:pPr>
         <w:pStyle w:val="Heading2"/>
@@ -2709,21 +2627,7 @@
         <w:rPr>
           <w:rFonts w:hint="eastAsia"/>
         </w:rPr>
-        <w:t>不同</w:t>
-      </w:r>
-      <w:proofErr w:type="gramStart"/>
-      <w:r>
-        <w:rPr>
-          <w:rFonts w:hint="eastAsia"/>
-        </w:rPr>
-        <w:t>包之间</w:t>
-      </w:r>
-      <w:proofErr w:type="gramEnd"/>
-      <w:r>
-        <w:rPr>
-          <w:rFonts w:hint="eastAsia"/>
-        </w:rPr>
-        <w:t>的类，如果有继承关系，只需要记得</w:t>
+        <w:t>不同包之间的类，如果有继承关系，只需要记得</w:t>
       </w:r>
       <w:r>
         <w:rPr>
@@ -2734,19 +2638,11 @@
       <w:r>
         <w:t xml:space="preserve"> </w:t>
       </w:r>
-      <w:proofErr w:type="gramStart"/>
-      <w:r>
-        <w:rPr>
-          <w:rFonts w:hint="eastAsia"/>
-        </w:rPr>
-        <w:t>时父类</w:t>
-      </w:r>
-      <w:proofErr w:type="gramEnd"/>
-      <w:r>
-        <w:rPr>
-          <w:rFonts w:hint="eastAsia"/>
-        </w:rPr>
-        <w:t>名全称必须带包名即可。</w:t>
+      <w:r>
+        <w:rPr>
+          <w:rFonts w:hint="eastAsia"/>
+        </w:rPr>
+        <w:t>时父类名全称必须带包名即可。</w:t>
       </w:r>
     </w:p>
     <w:p>
@@ -2769,21 +2665,7 @@
         <w:rPr>
           <w:rFonts w:hint="eastAsia"/>
         </w:rPr>
-        <w:t>它</w:t>
-      </w:r>
-      <w:proofErr w:type="gramStart"/>
-      <w:r>
-        <w:rPr>
-          <w:rFonts w:hint="eastAsia"/>
-        </w:rPr>
-        <w:t>是父类提供</w:t>
-      </w:r>
-      <w:proofErr w:type="gramEnd"/>
-      <w:r>
-        <w:rPr>
-          <w:rFonts w:hint="eastAsia"/>
-        </w:rPr>
-        <w:t>给子类的一种保护权限，意思是</w:t>
+        <w:t>它是父类提供给子类的一种保护权限，意思是</w:t>
       </w:r>
       <w:r>
         <w:rPr>
@@ -2804,23 +2686,7 @@
           <w:rFonts w:hint="eastAsia"/>
           <w:color w:val="FF0000"/>
         </w:rPr>
-        <w:t>修饰的成员，包括变量和方法，只有它的</w:t>
-      </w:r>
-      <w:proofErr w:type="gramStart"/>
-      <w:r>
-        <w:rPr>
-          <w:rFonts w:hint="eastAsia"/>
-          <w:color w:val="FF0000"/>
-        </w:rPr>
-        <w:t>子类才可以</w:t>
-      </w:r>
-      <w:proofErr w:type="gramEnd"/>
-      <w:r>
-        <w:rPr>
-          <w:rFonts w:hint="eastAsia"/>
-          <w:color w:val="FF0000"/>
-        </w:rPr>
-        <w:t>访问</w:t>
+        <w:t>修饰的成员，包括变量和方法，只有它的子类才可以访问</w:t>
       </w:r>
       <w:r>
         <w:rPr>
@@ -2862,11 +2728,6 @@
             <w:tcW w:w="991" w:type="dxa"/>
           </w:tcPr>
           <w:p>
-            <w:pPr>
-              <w:rPr>
-                <w:rFonts w:hint="eastAsia"/>
-              </w:rPr>
-            </w:pPr>
             <w:r>
               <w:rPr>
                 <w:rFonts w:hint="eastAsia"/>
@@ -2880,11 +2741,6 @@
             <w:tcW w:w="2212" w:type="dxa"/>
           </w:tcPr>
           <w:p>
-            <w:pPr>
-              <w:rPr>
-                <w:rFonts w:hint="eastAsia"/>
-              </w:rPr>
-            </w:pPr>
             <w:r>
               <w:rPr>
                 <w:rFonts w:hint="eastAsia"/>
@@ -2898,25 +2754,12 @@
             <w:tcW w:w="2049" w:type="dxa"/>
           </w:tcPr>
           <w:p>
-            <w:pPr>
-              <w:rPr>
-                <w:rFonts w:hint="eastAsia"/>
-              </w:rPr>
-            </w:pPr>
             <w:r>
               <w:rPr>
                 <w:rFonts w:hint="eastAsia"/>
               </w:rPr>
-              <w:t>同一包中非子</w:t>
+              <w:t>同一包中非子类访问</w:t>
             </w:r>
-            <w:proofErr w:type="gramStart"/>
-            <w:r>
-              <w:rPr>
-                <w:rFonts w:hint="eastAsia"/>
-              </w:rPr>
-              <w:t>类访问</w:t>
-            </w:r>
-            <w:proofErr w:type="gramEnd"/>
           </w:p>
         </w:tc>
         <w:tc>
@@ -2924,11 +2767,6 @@
             <w:tcW w:w="2049" w:type="dxa"/>
           </w:tcPr>
           <w:p>
-            <w:pPr>
-              <w:rPr>
-                <w:rFonts w:hint="eastAsia"/>
-              </w:rPr>
-            </w:pPr>
             <w:r>
               <w:rPr>
                 <w:rFonts w:hint="eastAsia"/>
@@ -2942,25 +2780,12 @@
             <w:tcW w:w="2049" w:type="dxa"/>
           </w:tcPr>
           <w:p>
-            <w:pPr>
-              <w:rPr>
-                <w:rFonts w:hint="eastAsia"/>
-              </w:rPr>
-            </w:pPr>
             <w:r>
               <w:rPr>
                 <w:rFonts w:hint="eastAsia"/>
               </w:rPr>
-              <w:t>不同包中非子</w:t>
+              <w:t>不同包中非子类访问</w:t>
             </w:r>
-            <w:proofErr w:type="gramStart"/>
-            <w:r>
-              <w:rPr>
-                <w:rFonts w:hint="eastAsia"/>
-              </w:rPr>
-              <w:t>类访问</w:t>
-            </w:r>
-            <w:proofErr w:type="gramEnd"/>
           </w:p>
         </w:tc>
       </w:tr>
@@ -2970,11 +2795,6 @@
             <w:tcW w:w="991" w:type="dxa"/>
           </w:tcPr>
           <w:p>
-            <w:pPr>
-              <w:rPr>
-                <w:rFonts w:hint="eastAsia"/>
-              </w:rPr>
-            </w:pPr>
             <w:r>
               <w:rPr>
                 <w:rFonts w:hint="eastAsia"/>
@@ -2988,11 +2808,6 @@
             <w:tcW w:w="2212" w:type="dxa"/>
           </w:tcPr>
           <w:p>
-            <w:pPr>
-              <w:rPr>
-                <w:rFonts w:hint="eastAsia"/>
-              </w:rPr>
-            </w:pPr>
             <w:r>
               <w:t>y</w:t>
             </w:r>
@@ -3009,11 +2824,6 @@
             <w:tcW w:w="2049" w:type="dxa"/>
           </w:tcPr>
           <w:p>
-            <w:pPr>
-              <w:rPr>
-                <w:rFonts w:hint="eastAsia"/>
-              </w:rPr>
-            </w:pPr>
             <w:r>
               <w:t>yes</w:t>
             </w:r>
@@ -3024,11 +2834,6 @@
             <w:tcW w:w="2049" w:type="dxa"/>
           </w:tcPr>
           <w:p>
-            <w:pPr>
-              <w:rPr>
-                <w:rFonts w:hint="eastAsia"/>
-              </w:rPr>
-            </w:pPr>
             <w:r>
               <w:t>Y</w:t>
             </w:r>
@@ -3045,11 +2850,6 @@
             <w:tcW w:w="2049" w:type="dxa"/>
           </w:tcPr>
           <w:p>
-            <w:pPr>
-              <w:rPr>
-                <w:rFonts w:hint="eastAsia"/>
-              </w:rPr>
-            </w:pPr>
             <w:r>
               <w:t>yes</w:t>
             </w:r>
@@ -3062,11 +2862,6 @@
             <w:tcW w:w="991" w:type="dxa"/>
           </w:tcPr>
           <w:p>
-            <w:pPr>
-              <w:rPr>
-                <w:rFonts w:hint="eastAsia"/>
-              </w:rPr>
-            </w:pPr>
             <w:r>
               <w:t>protected</w:t>
             </w:r>
@@ -3077,11 +2872,6 @@
             <w:tcW w:w="2212" w:type="dxa"/>
           </w:tcPr>
           <w:p>
-            <w:pPr>
-              <w:rPr>
-                <w:rFonts w:hint="eastAsia"/>
-              </w:rPr>
-            </w:pPr>
             <w:r>
               <w:t>yes</w:t>
             </w:r>
@@ -3092,11 +2882,6 @@
             <w:tcW w:w="2049" w:type="dxa"/>
           </w:tcPr>
           <w:p>
-            <w:pPr>
-              <w:rPr>
-                <w:rFonts w:hint="eastAsia"/>
-              </w:rPr>
-            </w:pPr>
             <w:r>
               <w:t>yes</w:t>
             </w:r>
@@ -3107,11 +2892,6 @@
             <w:tcW w:w="2049" w:type="dxa"/>
           </w:tcPr>
           <w:p>
-            <w:pPr>
-              <w:rPr>
-                <w:rFonts w:hint="eastAsia"/>
-              </w:rPr>
-            </w:pPr>
             <w:r>
               <w:t>yes</w:t>
             </w:r>
@@ -3122,11 +2902,6 @@
             <w:tcW w:w="2049" w:type="dxa"/>
           </w:tcPr>
           <w:p>
-            <w:pPr>
-              <w:rPr>
-                <w:rFonts w:hint="eastAsia"/>
-              </w:rPr>
-            </w:pPr>
             <w:r>
               <w:t>no</w:t>
             </w:r>
@@ -3139,11 +2914,6 @@
             <w:tcW w:w="991" w:type="dxa"/>
           </w:tcPr>
           <w:p>
-            <w:pPr>
-              <w:rPr>
-                <w:rFonts w:hint="eastAsia"/>
-              </w:rPr>
-            </w:pPr>
             <w:r>
               <w:t>d</w:t>
             </w:r>
@@ -3160,11 +2930,6 @@
             <w:tcW w:w="2212" w:type="dxa"/>
           </w:tcPr>
           <w:p>
-            <w:pPr>
-              <w:rPr>
-                <w:rFonts w:hint="eastAsia"/>
-              </w:rPr>
-            </w:pPr>
             <w:r>
               <w:t>Yes</w:t>
             </w:r>
@@ -3175,11 +2940,6 @@
             <w:tcW w:w="2049" w:type="dxa"/>
           </w:tcPr>
           <w:p>
-            <w:pPr>
-              <w:rPr>
-                <w:rFonts w:hint="eastAsia"/>
-              </w:rPr>
-            </w:pPr>
             <w:r>
               <w:t>yes</w:t>
             </w:r>
@@ -3190,11 +2950,6 @@
             <w:tcW w:w="2049" w:type="dxa"/>
           </w:tcPr>
           <w:p>
-            <w:pPr>
-              <w:rPr>
-                <w:rFonts w:hint="eastAsia"/>
-              </w:rPr>
-            </w:pPr>
             <w:r>
               <w:t>no</w:t>
             </w:r>
@@ -3205,11 +2960,6 @@
             <w:tcW w:w="2049" w:type="dxa"/>
           </w:tcPr>
           <w:p>
-            <w:pPr>
-              <w:rPr>
-                <w:rFonts w:hint="eastAsia"/>
-              </w:rPr>
-            </w:pPr>
             <w:r>
               <w:t>no</w:t>
             </w:r>
@@ -3222,11 +2972,6 @@
             <w:tcW w:w="991" w:type="dxa"/>
           </w:tcPr>
           <w:p>
-            <w:pPr>
-              <w:rPr>
-                <w:rFonts w:hint="eastAsia"/>
-              </w:rPr>
-            </w:pPr>
             <w:r>
               <w:t>p</w:t>
             </w:r>
@@ -3243,11 +2988,6 @@
             <w:tcW w:w="2212" w:type="dxa"/>
           </w:tcPr>
           <w:p>
-            <w:pPr>
-              <w:rPr>
-                <w:rFonts w:hint="eastAsia"/>
-              </w:rPr>
-            </w:pPr>
             <w:r>
               <w:t>yes</w:t>
             </w:r>
@@ -3258,11 +2998,6 @@
             <w:tcW w:w="2049" w:type="dxa"/>
           </w:tcPr>
           <w:p>
-            <w:pPr>
-              <w:rPr>
-                <w:rFonts w:hint="eastAsia"/>
-              </w:rPr>
-            </w:pPr>
             <w:r>
               <w:t>no</w:t>
             </w:r>
@@ -3273,11 +3008,6 @@
             <w:tcW w:w="2049" w:type="dxa"/>
           </w:tcPr>
           <w:p>
-            <w:pPr>
-              <w:rPr>
-                <w:rFonts w:hint="eastAsia"/>
-              </w:rPr>
-            </w:pPr>
             <w:r>
               <w:t>no</w:t>
             </w:r>
@@ -3288,11 +3018,6 @@
             <w:tcW w:w="2049" w:type="dxa"/>
           </w:tcPr>
           <w:p>
-            <w:pPr>
-              <w:rPr>
-                <w:rFonts w:hint="eastAsia"/>
-              </w:rPr>
-            </w:pPr>
             <w:r>
               <w:t>no</w:t>
             </w:r>
@@ -3300,13 +3025,7 @@
         </w:tc>
       </w:tr>
     </w:tbl>
-    <w:p>
-      <w:pPr>
-        <w:rPr>
-          <w:rFonts w:hint="eastAsia"/>
-        </w:rPr>
-      </w:pPr>
-    </w:p>
+    <w:p/>
     <w:p>
       <w:pPr>
         <w:pStyle w:val="Heading2"/>
@@ -3334,16 +3053,8 @@
         <w:rPr>
           <w:rFonts w:hint="eastAsia"/>
         </w:rPr>
-        <w:t>我们之前的实例中，当你需要访问别的包中的类时，必须使用类的全名称，</w:t>
-      </w:r>
-      <w:proofErr w:type="gramStart"/>
-      <w:r>
-        <w:rPr>
-          <w:rFonts w:hint="eastAsia"/>
-        </w:rPr>
-        <w:t>也就是包名</w:t>
-      </w:r>
-      <w:proofErr w:type="gramEnd"/>
+        <w:t>我们之前的实例中，当你需要访问别的包中的类时，必须使用类的全名称，也就是包名</w:t>
+      </w:r>
       <w:r>
         <w:rPr>
           <w:rFonts w:hint="eastAsia"/>
@@ -3473,11 +3184,6 @@
       </w:r>
     </w:p>
     <w:p>
-      <w:pPr>
-        <w:rPr>
-          <w:rFonts w:hint="eastAsia"/>
-        </w:rPr>
-      </w:pPr>
       <w:r>
         <w:rPr>
           <w:rFonts w:hint="eastAsia"/>
@@ -3499,30 +3205,8 @@
         <w:rPr>
           <w:rFonts w:hint="eastAsia"/>
         </w:rPr>
-        <w:t>这个包中所有</w:t>
-      </w:r>
-      <w:proofErr w:type="gramStart"/>
-      <w:r>
-        <w:rPr>
-          <w:rFonts w:hint="eastAsia"/>
-        </w:rPr>
-        <w:t>的类你都</w:t>
-      </w:r>
-      <w:proofErr w:type="gramEnd"/>
-      <w:r>
-        <w:rPr>
-          <w:rFonts w:hint="eastAsia"/>
-        </w:rPr>
-        <w:t>要引用，那么你可以把每</w:t>
-      </w:r>
-      <w:proofErr w:type="gramStart"/>
-      <w:r>
-        <w:rPr>
-          <w:rFonts w:hint="eastAsia"/>
-        </w:rPr>
-        <w:t>一个类都</w:t>
-      </w:r>
-      <w:proofErr w:type="gramEnd"/>
+        <w:t>这个包中所有的类你都要引用，那么你可以把每一个类都</w:t>
+      </w:r>
       <w:r>
         <w:rPr>
           <w:rFonts w:hint="eastAsia"/>
@@ -3594,11 +3278,6 @@
     </w:p>
     <w:p/>
     <w:p>
-      <w:pPr>
-        <w:rPr>
-          <w:rFonts w:hint="eastAsia"/>
-        </w:rPr>
-      </w:pPr>
       <w:r>
         <w:t>J</w:t>
       </w:r>
@@ -3902,58 +3581,520 @@
         <w:rPr>
           <w:rFonts w:hint="eastAsia"/>
         </w:rPr>
-        <w:t>包，它们都有对应的文档，以后真正</w:t>
-      </w:r>
-      <w:proofErr w:type="gramStart"/>
-      <w:r>
-        <w:rPr>
-          <w:rFonts w:hint="eastAsia"/>
-        </w:rPr>
-        <w:t>做项目</w:t>
-      </w:r>
-      <w:proofErr w:type="gramEnd"/>
-      <w:r>
-        <w:rPr>
-          <w:rFonts w:hint="eastAsia"/>
-        </w:rPr>
-        <w:t>时会对这点有深刻的了解。</w:t>
-      </w:r>
-    </w:p>
-    <w:p>
-      <w:pPr>
-        <w:rPr>
-          <w:rFonts w:hint="eastAsia"/>
-        </w:rPr>
-      </w:pPr>
-    </w:p>
-    <w:p>
-      <w:pPr>
-        <w:rPr>
-          <w:rFonts w:hint="eastAsia"/>
-        </w:rPr>
-      </w:pPr>
-    </w:p>
-    <w:p>
-      <w:pPr>
-        <w:rPr>
-          <w:rFonts w:hint="eastAsia"/>
-        </w:rPr>
-      </w:pPr>
-    </w:p>
+        <w:t>包，它们都有对应的文档，以后真正做项目时会对这点有深刻的了解。</w:t>
+      </w:r>
+    </w:p>
+    <w:p/>
+    <w:p>
+      <w:r>
+        <w:t xml:space="preserve">jar </w:t>
+      </w:r>
+      <w:r>
+        <w:rPr>
+          <w:rFonts w:hint="eastAsia"/>
+        </w:rPr>
+        <w:t>命令格式：</w:t>
+      </w:r>
+    </w:p>
+    <w:p>
+      <w:r>
+        <w:t>jar {</w:t>
+      </w:r>
+      <w:proofErr w:type="spellStart"/>
+      <w:r>
+        <w:t>ctxui</w:t>
+      </w:r>
+      <w:proofErr w:type="spellEnd"/>
+      <w:r>
+        <w:t xml:space="preserve">} [vfm0Me] [jar-file] [manifest-file] [entry-point] [-C </w:t>
+      </w:r>
+      <w:proofErr w:type="spellStart"/>
+      <w:r>
+        <w:t>dir</w:t>
+      </w:r>
+      <w:proofErr w:type="spellEnd"/>
+      <w:r>
+        <w:t>] files…</w:t>
+      </w:r>
+    </w:p>
+    <w:p>
+      <w:r>
+        <w:rPr>
+          <w:rFonts w:hint="eastAsia"/>
+        </w:rPr>
+        <w:t>选项包括：</w:t>
+      </w:r>
+    </w:p>
+    <w:p>
+      <w:r>
+        <w:t xml:space="preserve">-c </w:t>
+      </w:r>
+      <w:r>
+        <w:rPr>
+          <w:rFonts w:hint="eastAsia"/>
+        </w:rPr>
+        <w:t>创建新的</w:t>
+      </w:r>
+      <w:r>
+        <w:rPr>
+          <w:rFonts w:hint="eastAsia"/>
+        </w:rPr>
+        <w:t>j</w:t>
+      </w:r>
+      <w:r>
+        <w:t>ar</w:t>
+      </w:r>
+      <w:r>
+        <w:rPr>
+          <w:rFonts w:hint="eastAsia"/>
+        </w:rPr>
+        <w:t>包（</w:t>
+      </w:r>
+      <w:r>
+        <w:rPr>
+          <w:rFonts w:hint="eastAsia"/>
+        </w:rPr>
+        <w:t>j</w:t>
+      </w:r>
+      <w:r>
+        <w:t>ar</w:t>
+      </w:r>
+      <w:r>
+        <w:rPr>
+          <w:rFonts w:hint="eastAsia"/>
+        </w:rPr>
+        <w:t>包指</w:t>
+      </w:r>
+      <w:r>
+        <w:rPr>
+          <w:rFonts w:hint="eastAsia"/>
+        </w:rPr>
+        <w:t>一个</w:t>
+      </w:r>
+      <w:r>
+        <w:rPr>
+          <w:rFonts w:hint="eastAsia"/>
+        </w:rPr>
+        <w:t>jar</w:t>
+      </w:r>
+      <w:r>
+        <w:rPr>
+          <w:rFonts w:hint="eastAsia"/>
+        </w:rPr>
+        <w:t>文件，如：</w:t>
+      </w:r>
+      <w:r>
+        <w:rPr>
+          <w:rFonts w:hint="eastAsia"/>
+        </w:rPr>
+        <w:t>main</w:t>
+      </w:r>
+      <w:r>
+        <w:t>.jar</w:t>
+      </w:r>
+      <w:r>
+        <w:rPr>
+          <w:rFonts w:hint="eastAsia"/>
+        </w:rPr>
+        <w:t>）</w:t>
+      </w:r>
+    </w:p>
+    <w:p>
+      <w:r>
+        <w:t xml:space="preserve">-t </w:t>
+      </w:r>
+      <w:r>
+        <w:rPr>
+          <w:rFonts w:hint="eastAsia"/>
+        </w:rPr>
+        <w:t>列出</w:t>
+      </w:r>
+      <w:r>
+        <w:rPr>
+          <w:rFonts w:hint="eastAsia"/>
+        </w:rPr>
+        <w:t>jar</w:t>
+      </w:r>
+      <w:r>
+        <w:rPr>
+          <w:rFonts w:hint="eastAsia"/>
+        </w:rPr>
+        <w:t>包</w:t>
+      </w:r>
+      <w:r>
+        <w:rPr>
+          <w:rFonts w:hint="eastAsia"/>
+        </w:rPr>
+        <w:t>中的目录</w:t>
+      </w:r>
+    </w:p>
+    <w:p>
+      <w:r>
+        <w:t xml:space="preserve">-x </w:t>
+      </w:r>
+      <w:r>
+        <w:rPr>
+          <w:rFonts w:hint="eastAsia"/>
+        </w:rPr>
+        <w:t>解压缩</w:t>
+      </w:r>
+      <w:r>
+        <w:rPr>
+          <w:rFonts w:hint="eastAsia"/>
+        </w:rPr>
+        <w:t>jar</w:t>
+      </w:r>
+      <w:r>
+        <w:rPr>
+          <w:rFonts w:hint="eastAsia"/>
+        </w:rPr>
+        <w:t>包</w:t>
+      </w:r>
+    </w:p>
+    <w:p>
+      <w:r>
+        <w:t xml:space="preserve">-u </w:t>
+      </w:r>
+      <w:r>
+        <w:rPr>
+          <w:rFonts w:hint="eastAsia"/>
+        </w:rPr>
+        <w:t>更新现有的</w:t>
+      </w:r>
+      <w:r>
+        <w:rPr>
+          <w:rFonts w:hint="eastAsia"/>
+        </w:rPr>
+        <w:t>jar</w:t>
+      </w:r>
+      <w:r>
+        <w:rPr>
+          <w:rFonts w:hint="eastAsia"/>
+        </w:rPr>
+        <w:t>包</w:t>
+      </w:r>
+    </w:p>
+    <w:p>
+      <w:r>
+        <w:t xml:space="preserve">-v </w:t>
+      </w:r>
+      <w:r>
+        <w:rPr>
+          <w:rFonts w:hint="eastAsia"/>
+        </w:rPr>
+        <w:t>在标准输出中生成详细输出</w:t>
+      </w:r>
+    </w:p>
+    <w:p>
+      <w:r>
+        <w:t xml:space="preserve">-f </w:t>
+      </w:r>
+      <w:r>
+        <w:rPr>
+          <w:rFonts w:hint="eastAsia"/>
+        </w:rPr>
+        <w:t>指定</w:t>
+      </w:r>
+      <w:r>
+        <w:rPr>
+          <w:rFonts w:hint="eastAsia"/>
+        </w:rPr>
+        <w:t>jar</w:t>
+      </w:r>
+      <w:r>
+        <w:rPr>
+          <w:rFonts w:hint="eastAsia"/>
+        </w:rPr>
+        <w:t>包的名称</w:t>
+      </w:r>
+    </w:p>
+    <w:p>
+      <w:r>
+        <w:t xml:space="preserve">-m </w:t>
+      </w:r>
+      <w:r>
+        <w:rPr>
+          <w:rFonts w:hint="eastAsia"/>
+        </w:rPr>
+        <w:t>指定清单文件</w:t>
+      </w:r>
+    </w:p>
+    <w:p>
+      <w:r>
+        <w:t xml:space="preserve">-e </w:t>
+      </w:r>
+      <w:r>
+        <w:rPr>
+          <w:rFonts w:hint="eastAsia"/>
+        </w:rPr>
+        <w:t>为可执行的</w:t>
+      </w:r>
+      <w:r>
+        <w:rPr>
+          <w:rFonts w:hint="eastAsia"/>
+        </w:rPr>
+        <w:t>jar</w:t>
+      </w:r>
+      <w:r>
+        <w:rPr>
+          <w:rFonts w:hint="eastAsia"/>
+        </w:rPr>
+        <w:t>包</w:t>
+      </w:r>
+      <w:r>
+        <w:rPr>
+          <w:rFonts w:hint="eastAsia"/>
+        </w:rPr>
+        <w:t>指定应用程序入口</w:t>
+      </w:r>
+    </w:p>
+    <w:p>
+      <w:r>
+        <w:t xml:space="preserve">-0 </w:t>
+      </w:r>
+      <w:r>
+        <w:rPr>
+          <w:rFonts w:hint="eastAsia"/>
+        </w:rPr>
+        <w:t>仅存储，不使用任何</w:t>
+      </w:r>
+      <w:r>
+        <w:rPr>
+          <w:rFonts w:hint="eastAsia"/>
+        </w:rPr>
+        <w:t>zip</w:t>
+      </w:r>
+      <w:r>
+        <w:rPr>
+          <w:rFonts w:hint="eastAsia"/>
+        </w:rPr>
+        <w:t>压缩</w:t>
+      </w:r>
+    </w:p>
+    <w:p>
+      <w:r>
+        <w:t xml:space="preserve">-M </w:t>
+      </w:r>
+      <w:r>
+        <w:rPr>
+          <w:rFonts w:hint="eastAsia"/>
+        </w:rPr>
+        <w:t>不创建条目的清单文件</w:t>
+      </w:r>
+    </w:p>
+    <w:p>
+      <w:r>
+        <w:t>-</w:t>
+      </w:r>
+      <w:proofErr w:type="spellStart"/>
+      <w:r>
+        <w:t>i</w:t>
+      </w:r>
+      <w:proofErr w:type="spellEnd"/>
+      <w:r>
+        <w:t xml:space="preserve"> </w:t>
+      </w:r>
+      <w:r>
+        <w:rPr>
+          <w:rFonts w:hint="eastAsia"/>
+        </w:rPr>
+        <w:t>为指定的</w:t>
+      </w:r>
+      <w:r>
+        <w:rPr>
+          <w:rFonts w:hint="eastAsia"/>
+        </w:rPr>
+        <w:t>jar</w:t>
+      </w:r>
+      <w:r>
+        <w:rPr>
+          <w:rFonts w:hint="eastAsia"/>
+        </w:rPr>
+        <w:t>文件生成索引信息</w:t>
+      </w:r>
+    </w:p>
+    <w:p>
+      <w:r>
+        <w:t xml:space="preserve">-C </w:t>
+      </w:r>
+      <w:r>
+        <w:rPr>
+          <w:rFonts w:hint="eastAsia"/>
+        </w:rPr>
+        <w:t>更改为指定的目录并包含其中的文件</w:t>
+      </w:r>
+    </w:p>
+    <w:p/>
+    <w:p>
+      <w:r>
+        <w:rPr>
+          <w:rFonts w:hint="eastAsia"/>
+        </w:rPr>
+        <w:t>示例一：将两个字节码文件归档到一个名为</w:t>
+      </w:r>
+      <w:r>
+        <w:rPr>
+          <w:rFonts w:hint="eastAsia"/>
+        </w:rPr>
+        <w:t>main</w:t>
+      </w:r>
+      <w:r>
+        <w:t>.jar</w:t>
+      </w:r>
+      <w:r>
+        <w:rPr>
+          <w:rFonts w:hint="eastAsia"/>
+        </w:rPr>
+        <w:t>的归档文件中：</w:t>
+      </w:r>
+    </w:p>
+    <w:p>
+      <w:pPr>
+        <w:rPr>
+          <w:rFonts w:hint="eastAsia"/>
+        </w:rPr>
+      </w:pPr>
+      <w:r>
+        <w:t xml:space="preserve">jar </w:t>
+      </w:r>
+      <w:proofErr w:type="spellStart"/>
+      <w:r>
+        <w:t>cvf</w:t>
+      </w:r>
+      <w:proofErr w:type="spellEnd"/>
+      <w:r>
+        <w:t xml:space="preserve"> main.jar </w:t>
+      </w:r>
+      <w:proofErr w:type="spellStart"/>
+      <w:r>
+        <w:t>Foo.class</w:t>
+      </w:r>
+      <w:proofErr w:type="spellEnd"/>
+      <w:r>
+        <w:t xml:space="preserve"> </w:t>
+      </w:r>
+      <w:proofErr w:type="spellStart"/>
+      <w:r>
+        <w:t>Bar.class</w:t>
+      </w:r>
+      <w:proofErr w:type="spellEnd"/>
+    </w:p>
+    <w:p>
+      <w:r>
+        <w:rPr>
+          <w:rFonts w:hint="eastAsia"/>
+        </w:rPr>
+        <w:lastRenderedPageBreak/>
+        <w:t>示例二：</w:t>
+      </w:r>
+      <w:r>
+        <w:rPr>
+          <w:rFonts w:hint="eastAsia"/>
+        </w:rPr>
+        <w:t>使用现有的清单文件</w:t>
+      </w:r>
+      <w:r>
+        <w:rPr>
+          <w:rFonts w:hint="eastAsia"/>
+        </w:rPr>
+        <w:t xml:space="preserve"> "</w:t>
+      </w:r>
+      <w:proofErr w:type="spellStart"/>
+      <w:r>
+        <w:rPr>
+          <w:rFonts w:hint="eastAsia"/>
+        </w:rPr>
+        <w:t>mymanifest</w:t>
+      </w:r>
+      <w:r>
+        <w:t>.mf</w:t>
+      </w:r>
+      <w:proofErr w:type="spellEnd"/>
+      <w:r>
+        <w:rPr>
+          <w:rFonts w:hint="eastAsia"/>
+        </w:rPr>
+        <w:t xml:space="preserve">" </w:t>
+      </w:r>
+      <w:r>
+        <w:rPr>
+          <w:rFonts w:hint="eastAsia"/>
+        </w:rPr>
+        <w:t>并</w:t>
+      </w:r>
+      <w:r>
+        <w:rPr>
+          <w:rFonts w:hint="eastAsia"/>
+        </w:rPr>
+        <w:t>将</w:t>
+      </w:r>
+      <w:r>
+        <w:rPr>
+          <w:rFonts w:hint="eastAsia"/>
+        </w:rPr>
+        <w:t xml:space="preserve"> foo/ </w:t>
+      </w:r>
+      <w:r>
+        <w:rPr>
+          <w:rFonts w:hint="eastAsia"/>
+        </w:rPr>
+        <w:t>目录中的所有文件归档到</w:t>
+      </w:r>
+      <w:r>
+        <w:rPr>
+          <w:rFonts w:hint="eastAsia"/>
+        </w:rPr>
+        <w:t xml:space="preserve"> "</w:t>
+      </w:r>
+      <w:r>
+        <w:rPr>
+          <w:rFonts w:hint="eastAsia"/>
+        </w:rPr>
+        <w:t>main</w:t>
+      </w:r>
+      <w:r>
+        <w:rPr>
+          <w:rFonts w:hint="eastAsia"/>
+        </w:rPr>
+        <w:t xml:space="preserve">.jar" </w:t>
+      </w:r>
+      <w:r>
+        <w:rPr>
+          <w:rFonts w:hint="eastAsia"/>
+        </w:rPr>
+        <w:t>中：</w:t>
+      </w:r>
+    </w:p>
+    <w:p>
+      <w:r>
+        <w:t xml:space="preserve">jar </w:t>
+      </w:r>
+      <w:proofErr w:type="spellStart"/>
+      <w:r>
+        <w:t>cvfm</w:t>
+      </w:r>
+      <w:proofErr w:type="spellEnd"/>
+      <w:r>
+        <w:t xml:space="preserve"> main.jar </w:t>
+      </w:r>
+      <w:proofErr w:type="spellStart"/>
+      <w:r>
+        <w:t>mymainifest.mf</w:t>
+      </w:r>
+      <w:proofErr w:type="spellEnd"/>
+      <w:r>
+        <w:t xml:space="preserve"> -C foo/</w:t>
+      </w:r>
+    </w:p>
+    <w:p/>
     <w:p>
       <w:pPr>
         <w:pStyle w:val="ListParagraph"/>
-        <w:rPr>
-          <w:rFonts w:hint="eastAsia"/>
-        </w:rPr>
       </w:pPr>
     </w:p>
     <w:p>
       <w:pPr>
         <w:pStyle w:val="ListParagraph"/>
-        <w:rPr>
-          <w:rFonts w:hint="eastAsia"/>
-        </w:rPr>
       </w:pPr>
     </w:p>
     <w:sectPr>
@@ -3966,8 +4107,58 @@
 </w:document>
 </file>
 
+<file path=word/endnotes.xml><?xml version="1.0" encoding="utf-8"?>
+<w:endnotes xmlns:wpc="http://schemas.microsoft.com/office/word/2010/wordprocessingCanvas" xmlns:cx="http://schemas.microsoft.com/office/drawing/2014/chartex" xmlns:cx1="http://schemas.microsoft.com/office/drawing/2015/9/8/chartex" xmlns:cx2="http://schemas.microsoft.com/office/drawing/2015/10/21/chartex" xmlns:cx3="http://schemas.microsoft.com/office/drawing/2016/5/9/chartex" xmlns:cx4="http://schemas.microsoft.com/office/drawing/2016/5/10/chartex" xmlns:cx5="http://schemas.microsoft.com/office/drawing/2016/5/11/chartex" xmlns:cx6="http://schemas.microsoft.com/office/drawing/2016/5/12/chartex" xmlns:cx7="http://schemas.microsoft.com/office/drawing/2016/5/13/chartex" xmlns:cx8="http://schemas.microsoft.com/office/drawing/2016/5/14/chartex" xmlns:mc="http://schemas.openxmlformats.org/markup-compatibility/2006" xmlns:aink="http://schemas.microsoft.com/office/drawing/2016/ink" xmlns:am3d="http://schemas.microsoft.com/office/drawing/2017/model3d" xmlns:o="urn:schemas-microsoft-com:office:office" xmlns:r="http://schemas.openxmlformats.org/officeDocument/2006/relationships" xmlns:m="http://schemas.openxmlformats.org/officeDocument/2006/math" xmlns:v="urn:schemas-microsoft-com:vml" xmlns:wp14="http://schemas.microsoft.com/office/word/2010/wordprocessingDrawing" xmlns:wp="http://schemas.openxmlformats.org/drawingml/2006/wordprocessingDrawing" xmlns:w10="urn:schemas-microsoft-com:office:word" xmlns:w="http://schemas.openxmlformats.org/wordprocessingml/2006/main" xmlns:w14="http://schemas.microsoft.com/office/word/2010/wordml" xmlns:w15="http://schemas.microsoft.com/office/word/2012/wordml" xmlns:w16cex="http://schemas.microsoft.com/office/word/2018/wordml/cex" xmlns:w16cid="http://schemas.microsoft.com/office/word/2016/wordml/cid" xmlns:w16="http://schemas.microsoft.com/office/word/2018/wordml" xmlns:w16sdtdh="http://schemas.microsoft.com/office/word/2020/wordml/sdtdatahash" xmlns:w16se="http://schemas.microsoft.com/office/word/2015/wordml/symex" xmlns:wpg="http://schemas.microsoft.com/office/word/2010/wordprocessingGroup" xmlns:wpi="http://schemas.microsoft.com/office/word/2010/wordprocessingInk" xmlns:wne="http://schemas.microsoft.com/office/word/2006/wordml" xmlns:wps="http://schemas.microsoft.com/office/word/2010/wordprocessingShape" mc:Ignorable="w14 w15 w16se w16cid w16 w16cex w16sdtdh wp14">
+  <w:endnote w:type="separator" w:id="-1">
+    <w:p>
+      <w:pPr>
+        <w:spacing w:after="0" w:line="240" w:lineRule="auto"/>
+      </w:pPr>
+      <w:r>
+        <w:separator/>
+      </w:r>
+    </w:p>
+  </w:endnote>
+  <w:endnote w:type="continuationSeparator" w:id="0">
+    <w:p>
+      <w:pPr>
+        <w:spacing w:after="0" w:line="240" w:lineRule="auto"/>
+      </w:pPr>
+      <w:r>
+        <w:continuationSeparator/>
+      </w:r>
+    </w:p>
+  </w:endnote>
+</w:endnotes>
+</file>
+
+<file path=word/footnotes.xml><?xml version="1.0" encoding="utf-8"?>
+<w:footnotes xmlns:wpc="http://schemas.microsoft.com/office/word/2010/wordprocessingCanvas" xmlns:cx="http://schemas.microsoft.com/office/drawing/2014/chartex" xmlns:cx1="http://schemas.microsoft.com/office/drawing/2015/9/8/chartex" xmlns:cx2="http://schemas.microsoft.com/office/drawing/2015/10/21/chartex" xmlns:cx3="http://schemas.microsoft.com/office/drawing/2016/5/9/chartex" xmlns:cx4="http://schemas.microsoft.com/office/drawing/2016/5/10/chartex" xmlns:cx5="http://schemas.microsoft.com/office/drawing/2016/5/11/chartex" xmlns:cx6="http://schemas.microsoft.com/office/drawing/2016/5/12/chartex" xmlns:cx7="http://schemas.microsoft.com/office/drawing/2016/5/13/chartex" xmlns:cx8="http://schemas.microsoft.com/office/drawing/2016/5/14/chartex" xmlns:mc="http://schemas.openxmlformats.org/markup-compatibility/2006" xmlns:aink="http://schemas.microsoft.com/office/drawing/2016/ink" xmlns:am3d="http://schemas.microsoft.com/office/drawing/2017/model3d" xmlns:o="urn:schemas-microsoft-com:office:office" xmlns:r="http://schemas.openxmlformats.org/officeDocument/2006/relationships" xmlns:m="http://schemas.openxmlformats.org/officeDocument/2006/math" xmlns:v="urn:schemas-microsoft-com:vml" xmlns:wp14="http://schemas.microsoft.com/office/word/2010/wordprocessingDrawing" xmlns:wp="http://schemas.openxmlformats.org/drawingml/2006/wordprocessingDrawing" xmlns:w10="urn:schemas-microsoft-com:office:word" xmlns:w="http://schemas.openxmlformats.org/wordprocessingml/2006/main" xmlns:w14="http://schemas.microsoft.com/office/word/2010/wordml" xmlns:w15="http://schemas.microsoft.com/office/word/2012/wordml" xmlns:w16cex="http://schemas.microsoft.com/office/word/2018/wordml/cex" xmlns:w16cid="http://schemas.microsoft.com/office/word/2016/wordml/cid" xmlns:w16="http://schemas.microsoft.com/office/word/2018/wordml" xmlns:w16sdtdh="http://schemas.microsoft.com/office/word/2020/wordml/sdtdatahash" xmlns:w16se="http://schemas.microsoft.com/office/word/2015/wordml/symex" xmlns:wpg="http://schemas.microsoft.com/office/word/2010/wordprocessingGroup" xmlns:wpi="http://schemas.microsoft.com/office/word/2010/wordprocessingInk" xmlns:wne="http://schemas.microsoft.com/office/word/2006/wordml" xmlns:wps="http://schemas.microsoft.com/office/word/2010/wordprocessingShape" mc:Ignorable="w14 w15 w16se w16cid w16 w16cex w16sdtdh wp14">
+  <w:footnote w:type="separator" w:id="-1">
+    <w:p>
+      <w:pPr>
+        <w:spacing w:after="0" w:line="240" w:lineRule="auto"/>
+      </w:pPr>
+      <w:r>
+        <w:separator/>
+      </w:r>
+    </w:p>
+  </w:footnote>
+  <w:footnote w:type="continuationSeparator" w:id="0">
+    <w:p>
+      <w:pPr>
+        <w:spacing w:after="0" w:line="240" w:lineRule="auto"/>
+      </w:pPr>
+      <w:r>
+        <w:continuationSeparator/>
+      </w:r>
+    </w:p>
+  </w:footnote>
+</w:footnotes>
+</file>
+
 <file path=word/numbering.xml><?xml version="1.0" encoding="utf-8"?>
-<w:numbering xmlns:wpc="http://schemas.microsoft.com/office/word/2010/wordprocessingCanvas" xmlns:cx="http://schemas.microsoft.com/office/drawing/2014/chartex" xmlns:cx1="http://schemas.microsoft.com/office/drawing/2015/9/8/chartex" xmlns:cx2="http://schemas.microsoft.com/office/drawing/2015/10/21/chartex" xmlns:cx3="http://schemas.microsoft.com/office/drawing/2016/5/9/chartex" xmlns:cx4="http://schemas.microsoft.com/office/drawing/2016/5/10/chartex" xmlns:cx5="http://schemas.microsoft.com/office/drawing/2016/5/11/chartex" xmlns:cx6="http://schemas.microsoft.com/office/drawing/2016/5/12/chartex" xmlns:cx7="http://schemas.microsoft.com/office/drawing/2016/5/13/chartex" xmlns:cx8="http://schemas.microsoft.com/office/drawing/2016/5/14/chartex" xmlns:mc="http://schemas.openxmlformats.org/markup-compatibility/2006" xmlns:aink="http://schemas.microsoft.com/office/drawing/2016/ink" xmlns:am3d="http://schemas.microsoft.com/office/drawing/2017/model3d" xmlns:o="urn:schemas-microsoft-com:office:office" xmlns:r="http://schemas.openxmlformats.org/officeDocument/2006/relationships" xmlns:m="http://schemas.openxmlformats.org/officeDocument/2006/math" xmlns:v="urn:schemas-microsoft-com:vml" xmlns:wp14="http://schemas.microsoft.com/office/word/2010/wordprocessingDrawing" xmlns:wp="http://schemas.openxmlformats.org/drawingml/2006/wordprocessingDrawing" xmlns:w10="urn:schemas-microsoft-com:office:word" xmlns:w="http://schemas.openxmlformats.org/wordprocessingml/2006/main" xmlns:w14="http://schemas.microsoft.com/office/word/2010/wordml" xmlns:w15="http://schemas.microsoft.com/office/word/2012/wordml" xmlns:w16cex="http://schemas.microsoft.com/office/word/2018/wordml/cex" xmlns:w16cid="http://schemas.microsoft.com/office/word/2016/wordml/cid" xmlns:w16="http://schemas.microsoft.com/office/word/2018/wordml" xmlns:w16se="http://schemas.microsoft.com/office/word/2015/wordml/symex" xmlns:wpg="http://schemas.microsoft.com/office/word/2010/wordprocessingGroup" xmlns:wpi="http://schemas.microsoft.com/office/word/2010/wordprocessingInk" xmlns:wne="http://schemas.microsoft.com/office/word/2006/wordml" xmlns:wps="http://schemas.microsoft.com/office/word/2010/wordprocessingShape" mc:Ignorable="w14 w15 w16se w16cid w16 w16cex wp14">
+<w:numbering xmlns:wpc="http://schemas.microsoft.com/office/word/2010/wordprocessingCanvas" xmlns:cx="http://schemas.microsoft.com/office/drawing/2014/chartex" xmlns:cx1="http://schemas.microsoft.com/office/drawing/2015/9/8/chartex" xmlns:cx2="http://schemas.microsoft.com/office/drawing/2015/10/21/chartex" xmlns:cx3="http://schemas.microsoft.com/office/drawing/2016/5/9/chartex" xmlns:cx4="http://schemas.microsoft.com/office/drawing/2016/5/10/chartex" xmlns:cx5="http://schemas.microsoft.com/office/drawing/2016/5/11/chartex" xmlns:cx6="http://schemas.microsoft.com/office/drawing/2016/5/12/chartex" xmlns:cx7="http://schemas.microsoft.com/office/drawing/2016/5/13/chartex" xmlns:cx8="http://schemas.microsoft.com/office/drawing/2016/5/14/chartex" xmlns:mc="http://schemas.openxmlformats.org/markup-compatibility/2006" xmlns:aink="http://schemas.microsoft.com/office/drawing/2016/ink" xmlns:am3d="http://schemas.microsoft.com/office/drawing/2017/model3d" xmlns:o="urn:schemas-microsoft-com:office:office" xmlns:r="http://schemas.openxmlformats.org/officeDocument/2006/relationships" xmlns:m="http://schemas.openxmlformats.org/officeDocument/2006/math" xmlns:v="urn:schemas-microsoft-com:vml" xmlns:wp14="http://schemas.microsoft.com/office/word/2010/wordprocessingDrawing" xmlns:wp="http://schemas.openxmlformats.org/drawingml/2006/wordprocessingDrawing" xmlns:w10="urn:schemas-microsoft-com:office:word" xmlns:w="http://schemas.openxmlformats.org/wordprocessingml/2006/main" xmlns:w14="http://schemas.microsoft.com/office/word/2010/wordml" xmlns:w15="http://schemas.microsoft.com/office/word/2012/wordml" xmlns:w16cex="http://schemas.microsoft.com/office/word/2018/wordml/cex" xmlns:w16cid="http://schemas.microsoft.com/office/word/2016/wordml/cid" xmlns:w16="http://schemas.microsoft.com/office/word/2018/wordml" xmlns:w16sdtdh="http://schemas.microsoft.com/office/word/2020/wordml/sdtdatahash" xmlns:w16se="http://schemas.microsoft.com/office/word/2015/wordml/symex" xmlns:wpg="http://schemas.microsoft.com/office/word/2010/wordprocessingGroup" xmlns:wpi="http://schemas.microsoft.com/office/word/2010/wordprocessingInk" xmlns:wne="http://schemas.microsoft.com/office/word/2006/wordml" xmlns:wps="http://schemas.microsoft.com/office/word/2010/wordprocessingShape" mc:Ignorable="w14 w15 w16se w16cid w16 w16cex w16sdtdh wp14">
   <w:abstractNum w:abstractNumId="0" w15:restartNumberingAfterBreak="0">
     <w:nsid w:val="095F3C7C"/>
     <w:multiLevelType w:val="hybridMultilevel"/>
@@ -4720,7 +4911,7 @@
 </file>
 
 <file path=word/styles.xml><?xml version="1.0" encoding="utf-8"?>
-<w:styles xmlns:mc="http://schemas.openxmlformats.org/markup-compatibility/2006" xmlns:r="http://schemas.openxmlformats.org/officeDocument/2006/relationships" xmlns:w="http://schemas.openxmlformats.org/wordprocessingml/2006/main" xmlns:w14="http://schemas.microsoft.com/office/word/2010/wordml" xmlns:w15="http://schemas.microsoft.com/office/word/2012/wordml" xmlns:w16cex="http://schemas.microsoft.com/office/word/2018/wordml/cex" xmlns:w16cid="http://schemas.microsoft.com/office/word/2016/wordml/cid" xmlns:w16="http://schemas.microsoft.com/office/word/2018/wordml" xmlns:w16se="http://schemas.microsoft.com/office/word/2015/wordml/symex" mc:Ignorable="w14 w15 w16se w16cid w16 w16cex">
+<w:styles xmlns:mc="http://schemas.openxmlformats.org/markup-compatibility/2006" xmlns:r="http://schemas.openxmlformats.org/officeDocument/2006/relationships" xmlns:w="http://schemas.openxmlformats.org/wordprocessingml/2006/main" xmlns:w14="http://schemas.microsoft.com/office/word/2010/wordml" xmlns:w15="http://schemas.microsoft.com/office/word/2012/wordml" xmlns:w16cex="http://schemas.microsoft.com/office/word/2018/wordml/cex" xmlns:w16cid="http://schemas.microsoft.com/office/word/2016/wordml/cid" xmlns:w16="http://schemas.microsoft.com/office/word/2018/wordml" xmlns:w16sdtdh="http://schemas.microsoft.com/office/word/2020/wordml/sdtdatahash" xmlns:w16se="http://schemas.microsoft.com/office/word/2015/wordml/symex" mc:Ignorable="w14 w15 w16se w16cid w16 w16cex w16sdtdh">
   <w:docDefaults>
     <w:rPrDefault>
       <w:rPr>
@@ -4842,6 +5033,7 @@
     <w:lsdException w:name="HTML Sample" w:semiHidden="1" w:unhideWhenUsed="1"/>
     <w:lsdException w:name="HTML Typewriter" w:semiHidden="1" w:unhideWhenUsed="1"/>
     <w:lsdException w:name="HTML Variable" w:semiHidden="1" w:unhideWhenUsed="1"/>
+    <w:lsdException w:name="Normal Table" w:semiHidden="1" w:unhideWhenUsed="1"/>
     <w:lsdException w:name="annotation subject" w:semiHidden="1" w:unhideWhenUsed="1"/>
     <w:lsdException w:name="No List" w:semiHidden="1" w:unhideWhenUsed="1"/>
     <w:lsdException w:name="Outline List 1" w:semiHidden="1" w:unhideWhenUsed="1"/>
@@ -4888,8 +5080,10 @@
     <w:lsdException w:name="Table Subtle 2" w:semiHidden="1" w:unhideWhenUsed="1"/>
     <w:lsdException w:name="Table Web 1" w:semiHidden="1" w:unhideWhenUsed="1"/>
     <w:lsdException w:name="Table Web 2" w:semiHidden="1" w:unhideWhenUsed="1"/>
+    <w:lsdException w:name="Table Web 3" w:semiHidden="1" w:unhideWhenUsed="1"/>
     <w:lsdException w:name="Balloon Text" w:semiHidden="1" w:unhideWhenUsed="1"/>
     <w:lsdException w:name="Table Grid" w:uiPriority="39"/>
+    <w:lsdException w:name="Table Theme" w:semiHidden="1" w:unhideWhenUsed="1"/>
     <w:lsdException w:name="Placeholder Text" w:semiHidden="1"/>
     <w:lsdException w:name="No Spacing" w:uiPriority="1" w:qFormat="1"/>
     <w:lsdException w:name="Light Shading" w:uiPriority="60"/>

</xml_diff>